<commit_message>
Adding Week 7 Hands-On
</commit_message>
<xml_diff>
--- a/6365342_Week7/Week7_ReactJS_HandsOn.docx
+++ b/6365342_Week7/Week7_ReactJS_HandsOn.docx
@@ -108,6 +108,23 @@
           <w:lang w:val="en-US"/>
         </w:rPr>
       </w:pPr>
+      <w:r>
+        <w:rPr>
+          <w:rFonts w:hint="default"/>
+          <w:b w:val="0"/>
+          <w:bCs/>
+          <w:i w:val="0"/>
+          <w:iCs w:val="0"/>
+          <w:sz w:val="28"/>
+          <w:szCs w:val="28"/>
+          <w:u w:val="none"/>
+          <w:rtl w:val="0"/>
+          <w:lang w:val="en-US"/>
+        </w:rPr>
+        <w:t xml:space="preserve"> </w:t>
+      </w:r>
+      <w:bookmarkStart w:id="0" w:name="_GoBack"/>
+      <w:bookmarkEnd w:id="0"/>
     </w:p>
     <w:p>
       <w:pPr>
@@ -184,6 +201,7 @@
     <w:p>
       <w:pPr>
         <w:numPr>
+          <w:ilvl w:val="0"/>
           <w:numId w:val="0"/>
         </w:numPr>
         <w:jc w:val="both"/>
@@ -235,6 +253,7 @@
     <w:p>
       <w:pPr>
         <w:numPr>
+          <w:ilvl w:val="0"/>
           <w:numId w:val="0"/>
         </w:numPr>
         <w:jc w:val="both"/>
@@ -243,6 +262,7 @@
     <w:p>
       <w:pPr>
         <w:numPr>
+          <w:ilvl w:val="0"/>
           <w:numId w:val="0"/>
         </w:numPr>
         <w:jc w:val="both"/>
@@ -262,6 +282,7 @@
     <w:p>
       <w:pPr>
         <w:numPr>
+          <w:ilvl w:val="0"/>
           <w:numId w:val="0"/>
         </w:numPr>
         <w:jc w:val="both"/>
@@ -469,18 +490,20 @@
     <w:p>
       <w:pPr>
         <w:numPr>
-          <w:numId w:val="0"/>
-        </w:numPr>
-        <w:ind w:leftChars="0"/>
-        <w:rPr>
-          <w:rFonts w:hint="default"/>
-          <w:lang w:val="en-US"/>
-        </w:rPr>
-      </w:pPr>
-    </w:p>
-    <w:p>
-      <w:pPr>
-        <w:numPr>
+          <w:ilvl w:val="0"/>
+          <w:numId w:val="0"/>
+        </w:numPr>
+        <w:ind w:leftChars="0"/>
+        <w:rPr>
+          <w:rFonts w:hint="default"/>
+          <w:lang w:val="en-US"/>
+        </w:rPr>
+      </w:pPr>
+    </w:p>
+    <w:p>
+      <w:pPr>
+        <w:numPr>
+          <w:ilvl w:val="0"/>
           <w:numId w:val="0"/>
         </w:numPr>
         <w:ind w:leftChars="0"/>
@@ -532,14 +555,16 @@
     <w:p>
       <w:pPr>
         <w:numPr>
-          <w:numId w:val="0"/>
-        </w:numPr>
-        <w:ind w:leftChars="0"/>
-      </w:pPr>
-    </w:p>
-    <w:p>
-      <w:pPr>
-        <w:numPr>
+          <w:ilvl w:val="0"/>
+          <w:numId w:val="0"/>
+        </w:numPr>
+        <w:ind w:leftChars="0"/>
+      </w:pPr>
+    </w:p>
+    <w:p>
+      <w:pPr>
+        <w:numPr>
+          <w:ilvl w:val="0"/>
           <w:numId w:val="0"/>
         </w:numPr>
         <w:ind w:leftChars="0"/>
@@ -559,6 +584,7 @@
     <w:p>
       <w:pPr>
         <w:numPr>
+          <w:ilvl w:val="0"/>
           <w:numId w:val="0"/>
         </w:numPr>
         <w:ind w:leftChars="0"/>
@@ -610,46 +636,52 @@
     <w:p>
       <w:pPr>
         <w:numPr>
-          <w:numId w:val="0"/>
-        </w:numPr>
-        <w:ind w:leftChars="0"/>
-      </w:pPr>
-    </w:p>
-    <w:p>
-      <w:pPr>
-        <w:numPr>
-          <w:numId w:val="0"/>
-        </w:numPr>
-        <w:ind w:leftChars="0"/>
-      </w:pPr>
-    </w:p>
-    <w:p>
-      <w:pPr>
-        <w:numPr>
-          <w:numId w:val="0"/>
-        </w:numPr>
-        <w:ind w:leftChars="0"/>
-      </w:pPr>
-    </w:p>
-    <w:p>
-      <w:pPr>
-        <w:numPr>
-          <w:numId w:val="0"/>
-        </w:numPr>
-        <w:ind w:leftChars="0"/>
-      </w:pPr>
-    </w:p>
-    <w:p>
-      <w:pPr>
-        <w:numPr>
-          <w:numId w:val="0"/>
-        </w:numPr>
-        <w:ind w:leftChars="0"/>
-      </w:pPr>
-    </w:p>
-    <w:p>
-      <w:pPr>
-        <w:numPr>
+          <w:ilvl w:val="0"/>
+          <w:numId w:val="0"/>
+        </w:numPr>
+        <w:ind w:leftChars="0"/>
+      </w:pPr>
+    </w:p>
+    <w:p>
+      <w:pPr>
+        <w:numPr>
+          <w:ilvl w:val="0"/>
+          <w:numId w:val="0"/>
+        </w:numPr>
+        <w:ind w:leftChars="0"/>
+      </w:pPr>
+    </w:p>
+    <w:p>
+      <w:pPr>
+        <w:numPr>
+          <w:ilvl w:val="0"/>
+          <w:numId w:val="0"/>
+        </w:numPr>
+        <w:ind w:leftChars="0"/>
+      </w:pPr>
+    </w:p>
+    <w:p>
+      <w:pPr>
+        <w:numPr>
+          <w:ilvl w:val="0"/>
+          <w:numId w:val="0"/>
+        </w:numPr>
+        <w:ind w:leftChars="0"/>
+      </w:pPr>
+    </w:p>
+    <w:p>
+      <w:pPr>
+        <w:numPr>
+          <w:ilvl w:val="0"/>
+          <w:numId w:val="0"/>
+        </w:numPr>
+        <w:ind w:leftChars="0"/>
+      </w:pPr>
+    </w:p>
+    <w:p>
+      <w:pPr>
+        <w:numPr>
+          <w:ilvl w:val="0"/>
           <w:numId w:val="0"/>
         </w:numPr>
         <w:ind w:leftChars="0"/>
@@ -695,6 +727,7 @@
     <w:p>
       <w:pPr>
         <w:numPr>
+          <w:ilvl w:val="0"/>
           <w:numId w:val="0"/>
         </w:numPr>
         <w:spacing w:after="0" w:line="240" w:lineRule="auto"/>
@@ -747,6 +780,7 @@
     <w:p>
       <w:pPr>
         <w:numPr>
+          <w:ilvl w:val="0"/>
           <w:numId w:val="0"/>
         </w:numPr>
         <w:spacing w:after="0" w:line="240" w:lineRule="auto"/>
@@ -756,6 +790,7 @@
     <w:p>
       <w:pPr>
         <w:numPr>
+          <w:ilvl w:val="0"/>
           <w:numId w:val="0"/>
         </w:numPr>
         <w:spacing w:after="0" w:line="240" w:lineRule="auto"/>
@@ -765,6 +800,7 @@
     <w:p>
       <w:pPr>
         <w:numPr>
+          <w:ilvl w:val="0"/>
           <w:numId w:val="0"/>
         </w:numPr>
         <w:spacing w:after="0" w:line="240" w:lineRule="auto"/>
@@ -785,6 +821,7 @@
     <w:p>
       <w:pPr>
         <w:numPr>
+          <w:ilvl w:val="0"/>
           <w:numId w:val="0"/>
         </w:numPr>
         <w:spacing w:after="0" w:line="240" w:lineRule="auto"/>
@@ -840,6 +877,7 @@
     <w:p>
       <w:pPr>
         <w:numPr>
+          <w:ilvl w:val="0"/>
           <w:numId w:val="0"/>
         </w:numPr>
         <w:ind w:leftChars="0"/>
@@ -891,14 +929,16 @@
     <w:p>
       <w:pPr>
         <w:numPr>
-          <w:numId w:val="0"/>
-        </w:numPr>
-        <w:ind w:leftChars="0"/>
-      </w:pPr>
-    </w:p>
-    <w:p>
-      <w:pPr>
-        <w:numPr>
+          <w:ilvl w:val="0"/>
+          <w:numId w:val="0"/>
+        </w:numPr>
+        <w:ind w:leftChars="0"/>
+      </w:pPr>
+    </w:p>
+    <w:p>
+      <w:pPr>
+        <w:numPr>
+          <w:ilvl w:val="0"/>
           <w:numId w:val="0"/>
         </w:numPr>
         <w:ind w:leftChars="0"/>
@@ -939,6 +979,7 @@
     <w:p>
       <w:pPr>
         <w:numPr>
+          <w:ilvl w:val="0"/>
           <w:numId w:val="0"/>
         </w:numPr>
         <w:spacing w:after="0" w:line="240" w:lineRule="auto"/>
@@ -958,6 +999,7 @@
     <w:p>
       <w:pPr>
         <w:numPr>
+          <w:ilvl w:val="0"/>
           <w:numId w:val="0"/>
         </w:numPr>
         <w:ind w:leftChars="0"/>
@@ -1009,150 +1051,169 @@
     <w:p>
       <w:pPr>
         <w:numPr>
-          <w:numId w:val="0"/>
-        </w:numPr>
-        <w:ind w:leftChars="0"/>
-      </w:pPr>
-    </w:p>
-    <w:p>
-      <w:pPr>
-        <w:numPr>
-          <w:numId w:val="0"/>
-        </w:numPr>
-        <w:ind w:leftChars="0"/>
-      </w:pPr>
-    </w:p>
-    <w:p>
-      <w:pPr>
-        <w:numPr>
-          <w:numId w:val="0"/>
-        </w:numPr>
-        <w:ind w:leftChars="0"/>
-      </w:pPr>
-    </w:p>
-    <w:p>
-      <w:pPr>
-        <w:numPr>
-          <w:numId w:val="0"/>
-        </w:numPr>
-        <w:ind w:leftChars="0"/>
-      </w:pPr>
-    </w:p>
-    <w:p>
-      <w:pPr>
-        <w:numPr>
-          <w:numId w:val="0"/>
-        </w:numPr>
-        <w:ind w:leftChars="0"/>
-      </w:pPr>
-    </w:p>
-    <w:p>
-      <w:pPr>
-        <w:numPr>
-          <w:numId w:val="0"/>
-        </w:numPr>
-        <w:ind w:leftChars="0"/>
-      </w:pPr>
-    </w:p>
-    <w:p>
-      <w:pPr>
-        <w:numPr>
-          <w:numId w:val="0"/>
-        </w:numPr>
-        <w:ind w:leftChars="0"/>
-      </w:pPr>
-    </w:p>
-    <w:p>
-      <w:pPr>
-        <w:numPr>
-          <w:numId w:val="0"/>
-        </w:numPr>
-        <w:ind w:leftChars="0"/>
-      </w:pPr>
-    </w:p>
-    <w:p>
-      <w:pPr>
-        <w:numPr>
-          <w:numId w:val="0"/>
-        </w:numPr>
-        <w:ind w:leftChars="0"/>
-      </w:pPr>
-    </w:p>
-    <w:p>
-      <w:pPr>
-        <w:numPr>
-          <w:numId w:val="0"/>
-        </w:numPr>
-        <w:ind w:leftChars="0"/>
-      </w:pPr>
-    </w:p>
-    <w:p>
-      <w:pPr>
-        <w:numPr>
-          <w:numId w:val="0"/>
-        </w:numPr>
-        <w:ind w:leftChars="0"/>
-      </w:pPr>
-    </w:p>
-    <w:p>
-      <w:pPr>
-        <w:numPr>
-          <w:numId w:val="0"/>
-        </w:numPr>
-        <w:ind w:leftChars="0"/>
-      </w:pPr>
-    </w:p>
-    <w:p>
-      <w:pPr>
-        <w:numPr>
-          <w:numId w:val="0"/>
-        </w:numPr>
-        <w:ind w:leftChars="0"/>
-      </w:pPr>
-    </w:p>
-    <w:p>
-      <w:pPr>
-        <w:numPr>
-          <w:numId w:val="0"/>
-        </w:numPr>
-        <w:ind w:leftChars="0"/>
-      </w:pPr>
-    </w:p>
-    <w:p>
-      <w:pPr>
-        <w:numPr>
-          <w:numId w:val="0"/>
-        </w:numPr>
-        <w:ind w:leftChars="0"/>
-      </w:pPr>
-    </w:p>
-    <w:p>
-      <w:pPr>
-        <w:numPr>
-          <w:numId w:val="0"/>
-        </w:numPr>
-        <w:ind w:leftChars="0"/>
-      </w:pPr>
-    </w:p>
-    <w:p>
-      <w:pPr>
-        <w:numPr>
-          <w:numId w:val="0"/>
-        </w:numPr>
-        <w:ind w:leftChars="0"/>
-      </w:pPr>
-    </w:p>
-    <w:p>
-      <w:pPr>
-        <w:numPr>
-          <w:numId w:val="0"/>
-        </w:numPr>
-        <w:ind w:leftChars="0"/>
-      </w:pPr>
-    </w:p>
-    <w:p>
-      <w:pPr>
-        <w:numPr>
+          <w:ilvl w:val="0"/>
+          <w:numId w:val="0"/>
+        </w:numPr>
+        <w:ind w:leftChars="0"/>
+      </w:pPr>
+    </w:p>
+    <w:p>
+      <w:pPr>
+        <w:numPr>
+          <w:ilvl w:val="0"/>
+          <w:numId w:val="0"/>
+        </w:numPr>
+        <w:ind w:leftChars="0"/>
+      </w:pPr>
+    </w:p>
+    <w:p>
+      <w:pPr>
+        <w:numPr>
+          <w:ilvl w:val="0"/>
+          <w:numId w:val="0"/>
+        </w:numPr>
+        <w:ind w:leftChars="0"/>
+      </w:pPr>
+    </w:p>
+    <w:p>
+      <w:pPr>
+        <w:numPr>
+          <w:ilvl w:val="0"/>
+          <w:numId w:val="0"/>
+        </w:numPr>
+        <w:ind w:leftChars="0"/>
+      </w:pPr>
+    </w:p>
+    <w:p>
+      <w:pPr>
+        <w:numPr>
+          <w:ilvl w:val="0"/>
+          <w:numId w:val="0"/>
+        </w:numPr>
+        <w:ind w:leftChars="0"/>
+      </w:pPr>
+    </w:p>
+    <w:p>
+      <w:pPr>
+        <w:numPr>
+          <w:ilvl w:val="0"/>
+          <w:numId w:val="0"/>
+        </w:numPr>
+        <w:ind w:leftChars="0"/>
+      </w:pPr>
+    </w:p>
+    <w:p>
+      <w:pPr>
+        <w:numPr>
+          <w:ilvl w:val="0"/>
+          <w:numId w:val="0"/>
+        </w:numPr>
+        <w:ind w:leftChars="0"/>
+      </w:pPr>
+    </w:p>
+    <w:p>
+      <w:pPr>
+        <w:numPr>
+          <w:ilvl w:val="0"/>
+          <w:numId w:val="0"/>
+        </w:numPr>
+        <w:ind w:leftChars="0"/>
+      </w:pPr>
+    </w:p>
+    <w:p>
+      <w:pPr>
+        <w:numPr>
+          <w:ilvl w:val="0"/>
+          <w:numId w:val="0"/>
+        </w:numPr>
+        <w:ind w:leftChars="0"/>
+      </w:pPr>
+    </w:p>
+    <w:p>
+      <w:pPr>
+        <w:numPr>
+          <w:ilvl w:val="0"/>
+          <w:numId w:val="0"/>
+        </w:numPr>
+        <w:ind w:leftChars="0"/>
+      </w:pPr>
+    </w:p>
+    <w:p>
+      <w:pPr>
+        <w:numPr>
+          <w:ilvl w:val="0"/>
+          <w:numId w:val="0"/>
+        </w:numPr>
+        <w:ind w:leftChars="0"/>
+      </w:pPr>
+    </w:p>
+    <w:p>
+      <w:pPr>
+        <w:numPr>
+          <w:ilvl w:val="0"/>
+          <w:numId w:val="0"/>
+        </w:numPr>
+        <w:ind w:leftChars="0"/>
+      </w:pPr>
+    </w:p>
+    <w:p>
+      <w:pPr>
+        <w:numPr>
+          <w:ilvl w:val="0"/>
+          <w:numId w:val="0"/>
+        </w:numPr>
+        <w:ind w:leftChars="0"/>
+      </w:pPr>
+    </w:p>
+    <w:p>
+      <w:pPr>
+        <w:numPr>
+          <w:ilvl w:val="0"/>
+          <w:numId w:val="0"/>
+        </w:numPr>
+        <w:ind w:leftChars="0"/>
+      </w:pPr>
+    </w:p>
+    <w:p>
+      <w:pPr>
+        <w:numPr>
+          <w:ilvl w:val="0"/>
+          <w:numId w:val="0"/>
+        </w:numPr>
+        <w:ind w:leftChars="0"/>
+      </w:pPr>
+    </w:p>
+    <w:p>
+      <w:pPr>
+        <w:numPr>
+          <w:ilvl w:val="0"/>
+          <w:numId w:val="0"/>
+        </w:numPr>
+        <w:ind w:leftChars="0"/>
+      </w:pPr>
+    </w:p>
+    <w:p>
+      <w:pPr>
+        <w:numPr>
+          <w:ilvl w:val="0"/>
+          <w:numId w:val="0"/>
+        </w:numPr>
+        <w:ind w:leftChars="0"/>
+      </w:pPr>
+    </w:p>
+    <w:p>
+      <w:pPr>
+        <w:numPr>
+          <w:ilvl w:val="0"/>
+          <w:numId w:val="0"/>
+        </w:numPr>
+        <w:ind w:leftChars="0"/>
+      </w:pPr>
+    </w:p>
+    <w:p>
+      <w:pPr>
+        <w:numPr>
+          <w:ilvl w:val="0"/>
           <w:numId w:val="0"/>
         </w:numPr>
         <w:ind w:leftChars="0"/>
@@ -1172,6 +1233,7 @@
     <w:p>
       <w:pPr>
         <w:numPr>
+          <w:ilvl w:val="0"/>
           <w:numId w:val="0"/>
         </w:numPr>
         <w:ind w:leftChars="0"/>
@@ -1223,14 +1285,16 @@
     <w:p>
       <w:pPr>
         <w:numPr>
-          <w:numId w:val="0"/>
-        </w:numPr>
-        <w:ind w:leftChars="0"/>
-      </w:pPr>
-    </w:p>
-    <w:p>
-      <w:pPr>
-        <w:numPr>
+          <w:ilvl w:val="0"/>
+          <w:numId w:val="0"/>
+        </w:numPr>
+        <w:ind w:leftChars="0"/>
+      </w:pPr>
+    </w:p>
+    <w:p>
+      <w:pPr>
+        <w:numPr>
+          <w:ilvl w:val="0"/>
           <w:numId w:val="0"/>
         </w:numPr>
         <w:ind w:leftChars="0"/>
@@ -1418,126 +1482,142 @@
     <w:p>
       <w:pPr>
         <w:numPr>
-          <w:numId w:val="0"/>
-        </w:numPr>
-        <w:ind w:leftChars="0"/>
-      </w:pPr>
-    </w:p>
-    <w:p>
-      <w:pPr>
-        <w:numPr>
-          <w:numId w:val="0"/>
-        </w:numPr>
-        <w:ind w:leftChars="0"/>
-      </w:pPr>
-    </w:p>
-    <w:p>
-      <w:pPr>
-        <w:numPr>
-          <w:numId w:val="0"/>
-        </w:numPr>
-        <w:ind w:leftChars="0"/>
-      </w:pPr>
-    </w:p>
-    <w:p>
-      <w:pPr>
-        <w:numPr>
-          <w:numId w:val="0"/>
-        </w:numPr>
-        <w:ind w:leftChars="0"/>
-      </w:pPr>
-    </w:p>
-    <w:p>
-      <w:pPr>
-        <w:numPr>
-          <w:numId w:val="0"/>
-        </w:numPr>
-        <w:ind w:leftChars="0"/>
-      </w:pPr>
-    </w:p>
-    <w:p>
-      <w:pPr>
-        <w:numPr>
-          <w:numId w:val="0"/>
-        </w:numPr>
-        <w:ind w:leftChars="0"/>
-      </w:pPr>
-    </w:p>
-    <w:p>
-      <w:pPr>
-        <w:numPr>
-          <w:numId w:val="0"/>
-        </w:numPr>
-        <w:ind w:leftChars="0"/>
-      </w:pPr>
-    </w:p>
-    <w:p>
-      <w:pPr>
-        <w:numPr>
-          <w:numId w:val="0"/>
-        </w:numPr>
-        <w:ind w:leftChars="0"/>
-      </w:pPr>
-    </w:p>
-    <w:p>
-      <w:pPr>
-        <w:numPr>
-          <w:numId w:val="0"/>
-        </w:numPr>
-        <w:ind w:leftChars="0"/>
-      </w:pPr>
-    </w:p>
-    <w:p>
-      <w:pPr>
-        <w:numPr>
-          <w:numId w:val="0"/>
-        </w:numPr>
-        <w:ind w:leftChars="0"/>
-      </w:pPr>
-    </w:p>
-    <w:p>
-      <w:pPr>
-        <w:numPr>
-          <w:numId w:val="0"/>
-        </w:numPr>
-        <w:ind w:leftChars="0"/>
-      </w:pPr>
-    </w:p>
-    <w:p>
-      <w:pPr>
-        <w:numPr>
-          <w:numId w:val="0"/>
-        </w:numPr>
-        <w:ind w:leftChars="0"/>
-      </w:pPr>
-    </w:p>
-    <w:p>
-      <w:pPr>
-        <w:numPr>
-          <w:numId w:val="0"/>
-        </w:numPr>
-        <w:ind w:leftChars="0"/>
-      </w:pPr>
-    </w:p>
-    <w:p>
-      <w:pPr>
-        <w:numPr>
-          <w:numId w:val="0"/>
-        </w:numPr>
-        <w:ind w:leftChars="0"/>
-      </w:pPr>
-    </w:p>
-    <w:p>
-      <w:pPr>
-        <w:numPr>
-          <w:numId w:val="0"/>
-        </w:numPr>
-        <w:ind w:leftChars="0"/>
-      </w:pPr>
-    </w:p>
-    <w:p>
-      <w:pPr>
-        <w:numPr>
+          <w:ilvl w:val="0"/>
+          <w:numId w:val="0"/>
+        </w:numPr>
+        <w:ind w:leftChars="0"/>
+      </w:pPr>
+    </w:p>
+    <w:p>
+      <w:pPr>
+        <w:numPr>
+          <w:ilvl w:val="0"/>
+          <w:numId w:val="0"/>
+        </w:numPr>
+        <w:ind w:leftChars="0"/>
+      </w:pPr>
+    </w:p>
+    <w:p>
+      <w:pPr>
+        <w:numPr>
+          <w:ilvl w:val="0"/>
+          <w:numId w:val="0"/>
+        </w:numPr>
+        <w:ind w:leftChars="0"/>
+      </w:pPr>
+    </w:p>
+    <w:p>
+      <w:pPr>
+        <w:numPr>
+          <w:ilvl w:val="0"/>
+          <w:numId w:val="0"/>
+        </w:numPr>
+        <w:ind w:leftChars="0"/>
+      </w:pPr>
+    </w:p>
+    <w:p>
+      <w:pPr>
+        <w:numPr>
+          <w:ilvl w:val="0"/>
+          <w:numId w:val="0"/>
+        </w:numPr>
+        <w:ind w:leftChars="0"/>
+      </w:pPr>
+    </w:p>
+    <w:p>
+      <w:pPr>
+        <w:numPr>
+          <w:ilvl w:val="0"/>
+          <w:numId w:val="0"/>
+        </w:numPr>
+        <w:ind w:leftChars="0"/>
+      </w:pPr>
+    </w:p>
+    <w:p>
+      <w:pPr>
+        <w:numPr>
+          <w:ilvl w:val="0"/>
+          <w:numId w:val="0"/>
+        </w:numPr>
+        <w:ind w:leftChars="0"/>
+      </w:pPr>
+    </w:p>
+    <w:p>
+      <w:pPr>
+        <w:numPr>
+          <w:ilvl w:val="0"/>
+          <w:numId w:val="0"/>
+        </w:numPr>
+        <w:ind w:leftChars="0"/>
+      </w:pPr>
+    </w:p>
+    <w:p>
+      <w:pPr>
+        <w:numPr>
+          <w:ilvl w:val="0"/>
+          <w:numId w:val="0"/>
+        </w:numPr>
+        <w:ind w:leftChars="0"/>
+      </w:pPr>
+    </w:p>
+    <w:p>
+      <w:pPr>
+        <w:numPr>
+          <w:ilvl w:val="0"/>
+          <w:numId w:val="0"/>
+        </w:numPr>
+        <w:ind w:leftChars="0"/>
+      </w:pPr>
+    </w:p>
+    <w:p>
+      <w:pPr>
+        <w:numPr>
+          <w:ilvl w:val="0"/>
+          <w:numId w:val="0"/>
+        </w:numPr>
+        <w:ind w:leftChars="0"/>
+      </w:pPr>
+    </w:p>
+    <w:p>
+      <w:pPr>
+        <w:numPr>
+          <w:ilvl w:val="0"/>
+          <w:numId w:val="0"/>
+        </w:numPr>
+        <w:ind w:leftChars="0"/>
+      </w:pPr>
+    </w:p>
+    <w:p>
+      <w:pPr>
+        <w:numPr>
+          <w:ilvl w:val="0"/>
+          <w:numId w:val="0"/>
+        </w:numPr>
+        <w:ind w:leftChars="0"/>
+      </w:pPr>
+    </w:p>
+    <w:p>
+      <w:pPr>
+        <w:numPr>
+          <w:ilvl w:val="0"/>
+          <w:numId w:val="0"/>
+        </w:numPr>
+        <w:ind w:leftChars="0"/>
+      </w:pPr>
+    </w:p>
+    <w:p>
+      <w:pPr>
+        <w:numPr>
+          <w:ilvl w:val="0"/>
+          <w:numId w:val="0"/>
+        </w:numPr>
+        <w:ind w:leftChars="0"/>
+      </w:pPr>
+    </w:p>
+    <w:p>
+      <w:pPr>
+        <w:numPr>
+          <w:ilvl w:val="0"/>
           <w:numId w:val="0"/>
         </w:numPr>
         <w:ind w:leftChars="0"/>
@@ -1553,6 +1633,7 @@
     <w:p>
       <w:pPr>
         <w:numPr>
+          <w:ilvl w:val="0"/>
           <w:numId w:val="0"/>
         </w:numPr>
         <w:ind w:leftChars="0"/>
@@ -1647,142 +1728,160 @@
     <w:p>
       <w:pPr>
         <w:numPr>
-          <w:numId w:val="0"/>
-        </w:numPr>
-        <w:ind w:leftChars="0"/>
-      </w:pPr>
-    </w:p>
-    <w:p>
-      <w:pPr>
-        <w:numPr>
-          <w:numId w:val="0"/>
-        </w:numPr>
-        <w:ind w:leftChars="0"/>
-      </w:pPr>
-    </w:p>
-    <w:p>
-      <w:pPr>
-        <w:numPr>
-          <w:numId w:val="0"/>
-        </w:numPr>
-        <w:ind w:leftChars="0"/>
-      </w:pPr>
-    </w:p>
-    <w:p>
-      <w:pPr>
-        <w:numPr>
-          <w:numId w:val="0"/>
-        </w:numPr>
-        <w:ind w:leftChars="0"/>
-      </w:pPr>
-    </w:p>
-    <w:p>
-      <w:pPr>
-        <w:numPr>
-          <w:numId w:val="0"/>
-        </w:numPr>
-        <w:ind w:leftChars="0"/>
-      </w:pPr>
-    </w:p>
-    <w:p>
-      <w:pPr>
-        <w:numPr>
-          <w:numId w:val="0"/>
-        </w:numPr>
-        <w:ind w:leftChars="0"/>
-      </w:pPr>
-    </w:p>
-    <w:p>
-      <w:pPr>
-        <w:numPr>
-          <w:numId w:val="0"/>
-        </w:numPr>
-        <w:ind w:leftChars="0"/>
-      </w:pPr>
-    </w:p>
-    <w:p>
-      <w:pPr>
-        <w:numPr>
-          <w:numId w:val="0"/>
-        </w:numPr>
-        <w:ind w:leftChars="0"/>
-      </w:pPr>
-    </w:p>
-    <w:p>
-      <w:pPr>
-        <w:numPr>
-          <w:numId w:val="0"/>
-        </w:numPr>
-        <w:ind w:leftChars="0"/>
-      </w:pPr>
-    </w:p>
-    <w:p>
-      <w:pPr>
-        <w:numPr>
-          <w:numId w:val="0"/>
-        </w:numPr>
-        <w:ind w:leftChars="0"/>
-      </w:pPr>
-    </w:p>
-    <w:p>
-      <w:pPr>
-        <w:numPr>
-          <w:numId w:val="0"/>
-        </w:numPr>
-        <w:ind w:leftChars="0"/>
-      </w:pPr>
-    </w:p>
-    <w:p>
-      <w:pPr>
-        <w:numPr>
-          <w:numId w:val="0"/>
-        </w:numPr>
-        <w:ind w:leftChars="0"/>
-      </w:pPr>
-    </w:p>
-    <w:p>
-      <w:pPr>
-        <w:numPr>
-          <w:numId w:val="0"/>
-        </w:numPr>
-        <w:ind w:leftChars="0"/>
-      </w:pPr>
-    </w:p>
-    <w:p>
-      <w:pPr>
-        <w:numPr>
-          <w:numId w:val="0"/>
-        </w:numPr>
-        <w:ind w:leftChars="0"/>
-      </w:pPr>
-    </w:p>
-    <w:p>
-      <w:pPr>
-        <w:numPr>
-          <w:numId w:val="0"/>
-        </w:numPr>
-        <w:ind w:leftChars="0"/>
-      </w:pPr>
-    </w:p>
-    <w:p>
-      <w:pPr>
-        <w:numPr>
-          <w:numId w:val="0"/>
-        </w:numPr>
-        <w:ind w:leftChars="0"/>
-      </w:pPr>
-    </w:p>
-    <w:p>
-      <w:pPr>
-        <w:numPr>
-          <w:numId w:val="0"/>
-        </w:numPr>
-        <w:ind w:leftChars="0"/>
-      </w:pPr>
-    </w:p>
-    <w:p>
-      <w:pPr>
-        <w:numPr>
+          <w:ilvl w:val="0"/>
+          <w:numId w:val="0"/>
+        </w:numPr>
+        <w:ind w:leftChars="0"/>
+      </w:pPr>
+    </w:p>
+    <w:p>
+      <w:pPr>
+        <w:numPr>
+          <w:ilvl w:val="0"/>
+          <w:numId w:val="0"/>
+        </w:numPr>
+        <w:ind w:leftChars="0"/>
+      </w:pPr>
+    </w:p>
+    <w:p>
+      <w:pPr>
+        <w:numPr>
+          <w:ilvl w:val="0"/>
+          <w:numId w:val="0"/>
+        </w:numPr>
+        <w:ind w:leftChars="0"/>
+      </w:pPr>
+    </w:p>
+    <w:p>
+      <w:pPr>
+        <w:numPr>
+          <w:ilvl w:val="0"/>
+          <w:numId w:val="0"/>
+        </w:numPr>
+        <w:ind w:leftChars="0"/>
+      </w:pPr>
+    </w:p>
+    <w:p>
+      <w:pPr>
+        <w:numPr>
+          <w:ilvl w:val="0"/>
+          <w:numId w:val="0"/>
+        </w:numPr>
+        <w:ind w:leftChars="0"/>
+      </w:pPr>
+    </w:p>
+    <w:p>
+      <w:pPr>
+        <w:numPr>
+          <w:ilvl w:val="0"/>
+          <w:numId w:val="0"/>
+        </w:numPr>
+        <w:ind w:leftChars="0"/>
+      </w:pPr>
+    </w:p>
+    <w:p>
+      <w:pPr>
+        <w:numPr>
+          <w:ilvl w:val="0"/>
+          <w:numId w:val="0"/>
+        </w:numPr>
+        <w:ind w:leftChars="0"/>
+      </w:pPr>
+    </w:p>
+    <w:p>
+      <w:pPr>
+        <w:numPr>
+          <w:ilvl w:val="0"/>
+          <w:numId w:val="0"/>
+        </w:numPr>
+        <w:ind w:leftChars="0"/>
+      </w:pPr>
+    </w:p>
+    <w:p>
+      <w:pPr>
+        <w:numPr>
+          <w:ilvl w:val="0"/>
+          <w:numId w:val="0"/>
+        </w:numPr>
+        <w:ind w:leftChars="0"/>
+      </w:pPr>
+    </w:p>
+    <w:p>
+      <w:pPr>
+        <w:numPr>
+          <w:ilvl w:val="0"/>
+          <w:numId w:val="0"/>
+        </w:numPr>
+        <w:ind w:leftChars="0"/>
+      </w:pPr>
+    </w:p>
+    <w:p>
+      <w:pPr>
+        <w:numPr>
+          <w:ilvl w:val="0"/>
+          <w:numId w:val="0"/>
+        </w:numPr>
+        <w:ind w:leftChars="0"/>
+      </w:pPr>
+    </w:p>
+    <w:p>
+      <w:pPr>
+        <w:numPr>
+          <w:ilvl w:val="0"/>
+          <w:numId w:val="0"/>
+        </w:numPr>
+        <w:ind w:leftChars="0"/>
+      </w:pPr>
+    </w:p>
+    <w:p>
+      <w:pPr>
+        <w:numPr>
+          <w:ilvl w:val="0"/>
+          <w:numId w:val="0"/>
+        </w:numPr>
+        <w:ind w:leftChars="0"/>
+      </w:pPr>
+    </w:p>
+    <w:p>
+      <w:pPr>
+        <w:numPr>
+          <w:ilvl w:val="0"/>
+          <w:numId w:val="0"/>
+        </w:numPr>
+        <w:ind w:leftChars="0"/>
+      </w:pPr>
+    </w:p>
+    <w:p>
+      <w:pPr>
+        <w:numPr>
+          <w:ilvl w:val="0"/>
+          <w:numId w:val="0"/>
+        </w:numPr>
+        <w:ind w:leftChars="0"/>
+      </w:pPr>
+    </w:p>
+    <w:p>
+      <w:pPr>
+        <w:numPr>
+          <w:ilvl w:val="0"/>
+          <w:numId w:val="0"/>
+        </w:numPr>
+        <w:ind w:leftChars="0"/>
+      </w:pPr>
+    </w:p>
+    <w:p>
+      <w:pPr>
+        <w:numPr>
+          <w:ilvl w:val="0"/>
+          <w:numId w:val="0"/>
+        </w:numPr>
+        <w:ind w:leftChars="0"/>
+      </w:pPr>
+    </w:p>
+    <w:p>
+      <w:pPr>
+        <w:numPr>
+          <w:ilvl w:val="0"/>
           <w:numId w:val="0"/>
         </w:numPr>
         <w:ind w:leftChars="0"/>
@@ -1802,6 +1901,7 @@
     <w:p>
       <w:pPr>
         <w:numPr>
+          <w:ilvl w:val="0"/>
           <w:numId w:val="0"/>
         </w:numPr>
         <w:ind w:leftChars="0"/>
@@ -1853,14 +1953,16 @@
     <w:p>
       <w:pPr>
         <w:numPr>
-          <w:numId w:val="0"/>
-        </w:numPr>
-        <w:ind w:leftChars="0"/>
-      </w:pPr>
-    </w:p>
-    <w:p>
-      <w:pPr>
-        <w:numPr>
+          <w:ilvl w:val="0"/>
+          <w:numId w:val="0"/>
+        </w:numPr>
+        <w:ind w:leftChars="0"/>
+      </w:pPr>
+    </w:p>
+    <w:p>
+      <w:pPr>
+        <w:numPr>
+          <w:ilvl w:val="0"/>
           <w:numId w:val="0"/>
         </w:numPr>
         <w:ind w:leftChars="0"/>
@@ -1880,6 +1982,7 @@
     <w:p>
       <w:pPr>
         <w:numPr>
+          <w:ilvl w:val="0"/>
           <w:numId w:val="0"/>
         </w:numPr>
         <w:ind w:leftChars="0"/>
@@ -1931,86 +2034,97 @@
     <w:p>
       <w:pPr>
         <w:numPr>
-          <w:numId w:val="0"/>
-        </w:numPr>
-        <w:ind w:leftChars="0"/>
-      </w:pPr>
-    </w:p>
-    <w:p>
-      <w:pPr>
-        <w:numPr>
-          <w:numId w:val="0"/>
-        </w:numPr>
-        <w:ind w:leftChars="0"/>
-      </w:pPr>
-    </w:p>
-    <w:p>
-      <w:pPr>
-        <w:numPr>
-          <w:numId w:val="0"/>
-        </w:numPr>
-        <w:ind w:leftChars="0"/>
-      </w:pPr>
-    </w:p>
-    <w:p>
-      <w:pPr>
-        <w:numPr>
-          <w:numId w:val="0"/>
-        </w:numPr>
-        <w:ind w:leftChars="0"/>
-      </w:pPr>
-    </w:p>
-    <w:p>
-      <w:pPr>
-        <w:numPr>
-          <w:numId w:val="0"/>
-        </w:numPr>
-        <w:ind w:leftChars="0"/>
-      </w:pPr>
-    </w:p>
-    <w:p>
-      <w:pPr>
-        <w:numPr>
-          <w:numId w:val="0"/>
-        </w:numPr>
-        <w:ind w:leftChars="0"/>
-      </w:pPr>
-    </w:p>
-    <w:p>
-      <w:pPr>
-        <w:numPr>
-          <w:numId w:val="0"/>
-        </w:numPr>
-        <w:ind w:leftChars="0"/>
-      </w:pPr>
-    </w:p>
-    <w:p>
-      <w:pPr>
-        <w:numPr>
-          <w:numId w:val="0"/>
-        </w:numPr>
-        <w:ind w:leftChars="0"/>
-      </w:pPr>
-    </w:p>
-    <w:p>
-      <w:pPr>
-        <w:numPr>
-          <w:numId w:val="0"/>
-        </w:numPr>
-        <w:ind w:leftChars="0"/>
-      </w:pPr>
-    </w:p>
-    <w:p>
-      <w:pPr>
-        <w:numPr>
-          <w:numId w:val="0"/>
-        </w:numPr>
-        <w:ind w:leftChars="0"/>
-      </w:pPr>
-    </w:p>
-    <w:p>
-      <w:pPr>
-        <w:numPr>
+          <w:ilvl w:val="0"/>
+          <w:numId w:val="0"/>
+        </w:numPr>
+        <w:ind w:leftChars="0"/>
+      </w:pPr>
+    </w:p>
+    <w:p>
+      <w:pPr>
+        <w:numPr>
+          <w:ilvl w:val="0"/>
+          <w:numId w:val="0"/>
+        </w:numPr>
+        <w:ind w:leftChars="0"/>
+      </w:pPr>
+    </w:p>
+    <w:p>
+      <w:pPr>
+        <w:numPr>
+          <w:ilvl w:val="0"/>
+          <w:numId w:val="0"/>
+        </w:numPr>
+        <w:ind w:leftChars="0"/>
+      </w:pPr>
+    </w:p>
+    <w:p>
+      <w:pPr>
+        <w:numPr>
+          <w:ilvl w:val="0"/>
+          <w:numId w:val="0"/>
+        </w:numPr>
+        <w:ind w:leftChars="0"/>
+      </w:pPr>
+    </w:p>
+    <w:p>
+      <w:pPr>
+        <w:numPr>
+          <w:ilvl w:val="0"/>
+          <w:numId w:val="0"/>
+        </w:numPr>
+        <w:ind w:leftChars="0"/>
+      </w:pPr>
+    </w:p>
+    <w:p>
+      <w:pPr>
+        <w:numPr>
+          <w:ilvl w:val="0"/>
+          <w:numId w:val="0"/>
+        </w:numPr>
+        <w:ind w:leftChars="0"/>
+      </w:pPr>
+    </w:p>
+    <w:p>
+      <w:pPr>
+        <w:numPr>
+          <w:ilvl w:val="0"/>
+          <w:numId w:val="0"/>
+        </w:numPr>
+        <w:ind w:leftChars="0"/>
+      </w:pPr>
+    </w:p>
+    <w:p>
+      <w:pPr>
+        <w:numPr>
+          <w:ilvl w:val="0"/>
+          <w:numId w:val="0"/>
+        </w:numPr>
+        <w:ind w:leftChars="0"/>
+      </w:pPr>
+    </w:p>
+    <w:p>
+      <w:pPr>
+        <w:numPr>
+          <w:ilvl w:val="0"/>
+          <w:numId w:val="0"/>
+        </w:numPr>
+        <w:ind w:leftChars="0"/>
+      </w:pPr>
+    </w:p>
+    <w:p>
+      <w:pPr>
+        <w:numPr>
+          <w:ilvl w:val="0"/>
+          <w:numId w:val="0"/>
+        </w:numPr>
+        <w:ind w:leftChars="0"/>
+      </w:pPr>
+    </w:p>
+    <w:p>
+      <w:pPr>
+        <w:numPr>
+          <w:ilvl w:val="0"/>
           <w:numId w:val="0"/>
         </w:numPr>
         <w:ind w:leftChars="0"/>
@@ -2033,12 +2147,11 @@
         </w:rPr>
         <w:tab/>
       </w:r>
-      <w:bookmarkStart w:id="0" w:name="_GoBack"/>
-      <w:bookmarkEnd w:id="0"/>
-    </w:p>
-    <w:p>
-      <w:pPr>
-        <w:numPr>
+    </w:p>
+    <w:p>
+      <w:pPr>
+        <w:numPr>
+          <w:ilvl w:val="0"/>
           <w:numId w:val="0"/>
         </w:numPr>
         <w:ind w:leftChars="0"/>

</xml_diff>